<commit_message>
sửa lỗi font chữ và 1 số kí hiệu toán học
</commit_message>
<xml_diff>
--- a/BaiGiangToan10/CHƯƠNG II.docx
+++ b/BaiGiangToan10/CHƯƠNG II.docx
@@ -3605,14 +3605,7 @@
                 <w:noProof/>
                 <w:webHidden/>
               </w:rPr>
-              <w:t>2</w:t>
-            </w:r>
-            <w:r>
-              <w:rPr>
-                <w:noProof/>
-                <w:webHidden/>
-              </w:rPr>
-              <w:t>1</w:t>
+              <w:t>21</w:t>
             </w:r>
             <w:r>
               <w:rPr>
@@ -5320,17 +5313,15 @@
         </w:rPr>
         <w:t> gọi là </w:t>
       </w:r>
-      <w:hyperlink r:id="rId18" w:tooltip="Miền giá trị (trang chưa được viết)" w:history="1">
-        <w:r>
-          <w:rPr>
-            <w:rFonts w:eastAsia="Times New Roman" w:cs="Times New Roman"/>
-            <w:color w:val="FF0000"/>
-            <w:szCs w:val="24"/>
-            <w:u w:val="single"/>
-          </w:rPr>
-          <w:t>miền giá trị</w:t>
-        </w:r>
-      </w:hyperlink>
+      <w:r>
+        <w:rPr>
+          <w:rFonts w:eastAsia="Times New Roman" w:cs="Times New Roman"/>
+          <w:color w:val="FF0000"/>
+          <w:szCs w:val="24"/>
+          <w:u w:val="single"/>
+        </w:rPr>
+        <w:t>miền giá trị</w:t>
+      </w:r>
       <w:r>
         <w:rPr>
           <w:rFonts w:eastAsia="Times New Roman" w:cs="Times New Roman"/>
@@ -5369,17 +5360,15 @@
         </w:rPr>
         <w:t> gọi là </w:t>
       </w:r>
-      <w:hyperlink r:id="rId19" w:tooltip="Biến độc lập (trang chưa được viết)" w:history="1">
-        <w:r>
-          <w:rPr>
-            <w:rFonts w:eastAsia="Times New Roman" w:cs="Times New Roman"/>
-            <w:color w:val="FF0000"/>
-            <w:szCs w:val="24"/>
-            <w:u w:val="single"/>
-          </w:rPr>
-          <w:t>biến độc lập</w:t>
-        </w:r>
-      </w:hyperlink>
+      <w:r>
+        <w:rPr>
+          <w:rFonts w:eastAsia="Times New Roman" w:cs="Times New Roman"/>
+          <w:color w:val="FF0000"/>
+          <w:szCs w:val="24"/>
+          <w:u w:val="single"/>
+        </w:rPr>
+        <w:t>biến độc lập</w:t>
+      </w:r>
       <w:r>
         <w:rPr>
           <w:rFonts w:eastAsia="Times New Roman" w:cs="Times New Roman"/>
@@ -5417,17 +5406,15 @@
         </w:rPr>
         <w:t> gọi là </w:t>
       </w:r>
-      <w:hyperlink r:id="rId20" w:tooltip="Biến phụ thuộc (trang chưa được viết)" w:history="1">
-        <w:r>
-          <w:rPr>
-            <w:rFonts w:eastAsia="Times New Roman" w:cs="Times New Roman"/>
-            <w:color w:val="FF0000"/>
-            <w:szCs w:val="24"/>
-            <w:u w:val="single"/>
-          </w:rPr>
-          <w:t>biến phụ thuộc</w:t>
-        </w:r>
-      </w:hyperlink>
+      <w:r>
+        <w:rPr>
+          <w:rFonts w:eastAsia="Times New Roman" w:cs="Times New Roman"/>
+          <w:color w:val="FF0000"/>
+          <w:szCs w:val="24"/>
+          <w:u w:val="single"/>
+        </w:rPr>
+        <w:t>biến phụ thuộc</w:t>
+      </w:r>
       <w:r>
         <w:rPr>
           <w:rFonts w:eastAsia="Times New Roman" w:cs="Times New Roman"/>
@@ -5607,17 +5594,14 @@
         </w:rPr>
         <w:t> </w:t>
       </w:r>
-      <w:hyperlink r:id="rId21" w:tooltip="Số thực" w:history="1">
-        <w:r>
-          <w:rPr>
-            <w:rStyle w:val="Hyperlink"/>
-            <w:rFonts w:cs="Times New Roman"/>
-            <w:color w:val="C00000"/>
-            <w:szCs w:val="24"/>
-          </w:rPr>
-          <w:t>số thực</w:t>
-        </w:r>
-      </w:hyperlink>
+      <w:r>
+        <w:rPr>
+          <w:rFonts w:cs="Times New Roman"/>
+          <w:color w:val="C00000"/>
+          <w:szCs w:val="24"/>
+        </w:rPr>
+        <w:t>số thực</w:t>
+      </w:r>
       <w:r>
         <w:rPr>
           <w:rStyle w:val="apple-converted-space"/>
@@ -5665,17 +5649,14 @@
         </w:rPr>
         <w:t> </w:t>
       </w:r>
-      <w:hyperlink r:id="rId22" w:tooltip="Biểu thức (trang chưa được viết)" w:history="1">
-        <w:r>
-          <w:rPr>
-            <w:rStyle w:val="Hyperlink"/>
-            <w:rFonts w:cs="Times New Roman"/>
-            <w:color w:val="C00000"/>
-            <w:szCs w:val="24"/>
-          </w:rPr>
-          <w:t>biểu thức</w:t>
-        </w:r>
-      </w:hyperlink>
+      <w:r>
+        <w:rPr>
+          <w:rFonts w:cs="Times New Roman"/>
+          <w:color w:val="C00000"/>
+          <w:szCs w:val="24"/>
+        </w:rPr>
+        <w:t>biểu thức</w:t>
+      </w:r>
       <w:r>
         <w:rPr>
           <w:rStyle w:val="apple-style-span"/>
@@ -5953,7 +5934,7 @@
                     </pic:cNvPicPr>
                   </pic:nvPicPr>
                   <pic:blipFill>
-                    <a:blip r:embed="rId23" cstate="print"/>
+                    <a:blip r:embed="rId18" cstate="print"/>
                     <a:srcRect/>
                     <a:stretch>
                       <a:fillRect/>
@@ -6108,7 +6089,7 @@
         </w:rPr>
         <w:t> </w:t>
       </w:r>
-      <w:hyperlink r:id="rId24" w:tooltip="Tập hợp (Chưa được viết)" w:history="1">
+      <w:hyperlink r:id="rId19" w:tooltip="Tập hợp (Chưa được viết)" w:history="1">
         <w:r>
           <w:rPr>
             <w:rFonts w:eastAsia="Times New Roman" w:cs="Arial"/>
@@ -6258,7 +6239,7 @@
               </w:rPr>
               <w:t> thì ta có một </w:t>
             </w:r>
-            <w:hyperlink r:id="rId25" w:tooltip="Hàm số (Chưa được viết)" w:history="1">
+            <w:hyperlink r:id="rId20" w:tooltip="Hàm số (Chưa được viết)" w:history="1">
               <w:r>
                 <w:rPr>
                   <w:rFonts w:eastAsia="Times New Roman" w:cs="Times New Roman"/>
@@ -6313,7 +6294,7 @@
               </w:rPr>
               <w:t> là </w:t>
             </w:r>
-            <w:hyperlink r:id="rId26" w:tooltip="Biến số (Chưa được viết)" w:history="1">
+            <w:hyperlink r:id="rId21" w:tooltip="Biến số (Chưa được viết)" w:history="1">
               <w:r>
                 <w:rPr>
                   <w:rFonts w:eastAsia="Times New Roman" w:cs="Times New Roman"/>
@@ -6368,7 +6349,7 @@
               </w:rPr>
               <w:t>Tập hợp D được gọi là </w:t>
             </w:r>
-            <w:hyperlink r:id="rId27" w:tooltip="Tập xác định (Chưa được viết)" w:history="1">
+            <w:hyperlink r:id="rId22" w:tooltip="Tập xác định (Chưa được viết)" w:history="1">
               <w:r>
                 <w:rPr>
                   <w:rFonts w:eastAsia="Times New Roman" w:cs="Times New Roman"/>
@@ -7063,7 +7044,7 @@
                           </pic:cNvPicPr>
                         </pic:nvPicPr>
                         <pic:blipFill>
-                          <a:blip r:embed="rId28" cstate="print"/>
+                          <a:blip r:embed="rId23" cstate="print"/>
                           <a:srcRect/>
                           <a:stretch>
                             <a:fillRect/>
@@ -7752,7 +7733,7 @@
               </w:rPr>
               <w:t xml:space="preserve">Biểu đồ dưới  (trích từ website </w:t>
             </w:r>
-            <w:hyperlink r:id="rId29" w:history="1">
+            <w:hyperlink r:id="rId24" w:history="1">
               <w:r>
                 <w:rPr>
                   <w:rStyle w:val="Hyperlink"/>
@@ -8010,7 +7991,7 @@
                     </pic:cNvPicPr>
                   </pic:nvPicPr>
                   <pic:blipFill>
-                    <a:blip r:embed="rId30" cstate="print"/>
+                    <a:blip r:embed="rId25" cstate="print"/>
                     <a:srcRect/>
                     <a:stretch>
                       <a:fillRect/>
@@ -8151,7 +8132,7 @@
                           </pic:cNvPicPr>
                         </pic:nvPicPr>
                         <pic:blipFill>
-                          <a:blip r:embed="rId31" cstate="print"/>
+                          <a:blip r:embed="rId26" cstate="print"/>
                           <a:srcRect/>
                           <a:stretch>
                             <a:fillRect/>
@@ -8456,7 +8437,7 @@
                     </pic:cNvPicPr>
                   </pic:nvPicPr>
                   <pic:blipFill>
-                    <a:blip r:embed="rId32" cstate="print"/>
+                    <a:blip r:embed="rId27" cstate="print"/>
                     <a:srcRect/>
                     <a:stretch>
                       <a:fillRect/>
@@ -8592,7 +8573,7 @@
                 <w:szCs w:val="24"/>
               </w:rPr>
             </w:pPr>
-            <w:hyperlink r:id="rId33" w:tooltip="Tập xác định (Chưa được viết)" w:history="1">
+            <w:hyperlink r:id="rId28" w:tooltip="Tập xác định (Chưa được viết)" w:history="1">
               <w:r>
                 <w:rPr>
                   <w:rFonts w:eastAsia="Times New Roman" w:cs="Times New Roman"/>
@@ -8648,7 +8629,7 @@
               </w:rPr>
               <w:t> sao cho </w:t>
             </w:r>
-            <w:hyperlink r:id="rId34" w:tooltip="Biểu thức (Chưa được viết)" w:history="1">
+            <w:hyperlink r:id="rId29" w:tooltip="Biểu thức (Chưa được viết)" w:history="1">
               <w:r>
                 <w:rPr>
                   <w:rFonts w:eastAsia="Times New Roman" w:cs="Times New Roman"/>
@@ -8862,7 +8843,7 @@
                           </pic:cNvPicPr>
                         </pic:nvPicPr>
                         <pic:blipFill>
-                          <a:blip r:embed="rId35" cstate="print"/>
+                          <a:blip r:embed="rId30" cstate="print"/>
                           <a:srcRect/>
                           <a:stretch>
                             <a:fillRect/>
@@ -9079,7 +9060,7 @@
                           </pic:cNvPicPr>
                         </pic:nvPicPr>
                         <pic:blipFill>
-                          <a:blip r:embed="rId36" cstate="print"/>
+                          <a:blip r:embed="rId31" cstate="print"/>
                           <a:srcRect/>
                           <a:stretch>
                             <a:fillRect/>
@@ -9273,7 +9254,7 @@
                           </pic:cNvPicPr>
                         </pic:nvPicPr>
                         <pic:blipFill>
-                          <a:blip r:embed="rId37" cstate="print"/>
+                          <a:blip r:embed="rId32" cstate="print"/>
                           <a:srcRect/>
                           <a:stretch>
                             <a:fillRect/>
@@ -9346,7 +9327,7 @@
                           </pic:cNvPicPr>
                         </pic:nvPicPr>
                         <pic:blipFill>
-                          <a:blip r:embed="rId38" cstate="print"/>
+                          <a:blip r:embed="rId33" cstate="print"/>
                           <a:srcRect/>
                           <a:stretch>
                             <a:fillRect/>
@@ -9556,7 +9537,7 @@
                           </pic:cNvPicPr>
                         </pic:nvPicPr>
                         <pic:blipFill>
-                          <a:blip r:embed="rId37" cstate="print"/>
+                          <a:blip r:embed="rId32" cstate="print"/>
                           <a:srcRect/>
                           <a:stretch>
                             <a:fillRect/>
@@ -9627,7 +9608,7 @@
                           </pic:cNvPicPr>
                         </pic:nvPicPr>
                         <pic:blipFill>
-                          <a:blip r:embed="rId38" cstate="print"/>
+                          <a:blip r:embed="rId33" cstate="print"/>
                           <a:srcRect/>
                           <a:stretch>
                             <a:fillRect/>
@@ -9793,7 +9774,7 @@
                     </pic:cNvPicPr>
                   </pic:nvPicPr>
                   <pic:blipFill>
-                    <a:blip r:embed="rId39" cstate="print"/>
+                    <a:blip r:embed="rId34" cstate="print"/>
                     <a:srcRect/>
                     <a:stretch>
                       <a:fillRect/>
@@ -10205,7 +10186,7 @@
                 <w:szCs w:val="24"/>
               </w:rPr>
             </w:pPr>
-            <w:hyperlink r:id="rId40" w:tooltip="Đồ thị (Chưa được viết)" w:history="1">
+            <w:hyperlink r:id="rId35" w:tooltip="Đồ thị (Chưa được viết)" w:history="1">
               <w:r>
                 <w:rPr>
                   <w:rFonts w:eastAsia="Times New Roman" w:cs="Times New Roman"/>
@@ -10667,7 +10648,7 @@
                           </pic:cNvPicPr>
                         </pic:nvPicPr>
                         <pic:blipFill>
-                          <a:blip r:embed="rId41" cstate="print"/>
+                          <a:blip r:embed="rId36" cstate="print"/>
                           <a:srcRect/>
                           <a:stretch>
                             <a:fillRect/>
@@ -10727,7 +10708,7 @@
                           </pic:cNvPicPr>
                         </pic:nvPicPr>
                         <pic:blipFill>
-                          <a:blip r:embed="rId42" cstate="print"/>
+                          <a:blip r:embed="rId37" cstate="print"/>
                           <a:srcRect/>
                           <a:stretch>
                             <a:fillRect/>
@@ -10982,7 +10963,7 @@
                           </pic:cNvPicPr>
                         </pic:nvPicPr>
                         <pic:blipFill>
-                          <a:blip r:embed="rId43" cstate="print"/>
+                          <a:blip r:embed="rId38" cstate="print"/>
                           <a:srcRect/>
                           <a:stretch>
                             <a:fillRect/>
@@ -11443,7 +11424,7 @@
                     </pic:cNvPicPr>
                   </pic:nvPicPr>
                   <pic:blipFill>
-                    <a:blip r:embed="rId44" cstate="print"/>
+                    <a:blip r:embed="rId39" cstate="print"/>
                     <a:srcRect/>
                     <a:stretch>
                       <a:fillRect/>
@@ -11510,7 +11491,7 @@
                     </pic:cNvPicPr>
                   </pic:nvPicPr>
                   <pic:blipFill>
-                    <a:blip r:embed="rId45" cstate="print"/>
+                    <a:blip r:embed="rId40" cstate="print"/>
                     <a:srcRect/>
                     <a:stretch>
                       <a:fillRect/>
@@ -11577,7 +11558,7 @@
                     </pic:cNvPicPr>
                   </pic:nvPicPr>
                   <pic:blipFill>
-                    <a:blip r:embed="rId46" cstate="print"/>
+                    <a:blip r:embed="rId41" cstate="print"/>
                     <a:srcRect/>
                     <a:stretch>
                       <a:fillRect/>
@@ -11737,7 +11718,7 @@
                     </pic:cNvPicPr>
                   </pic:nvPicPr>
                   <pic:blipFill>
-                    <a:blip r:embed="rId47" cstate="print"/>
+                    <a:blip r:embed="rId42" cstate="print"/>
                     <a:srcRect/>
                     <a:stretch>
                       <a:fillRect/>
@@ -11956,7 +11937,7 @@
                     </pic:cNvPicPr>
                   </pic:nvPicPr>
                   <pic:blipFill>
-                    <a:blip r:embed="rId48" cstate="print"/>
+                    <a:blip r:embed="rId43" cstate="print"/>
                     <a:srcRect/>
                     <a:stretch>
                       <a:fillRect/>
@@ -12306,7 +12287,7 @@
                           </pic:cNvPicPr>
                         </pic:nvPicPr>
                         <pic:blipFill>
-                          <a:blip r:embed="rId49" cstate="print"/>
+                          <a:blip r:embed="rId44" cstate="print"/>
                           <a:srcRect/>
                           <a:stretch>
                             <a:fillRect/>
@@ -12430,7 +12411,7 @@
                           </pic:cNvPicPr>
                         </pic:nvPicPr>
                         <pic:blipFill>
-                          <a:blip r:embed="rId50" cstate="print"/>
+                          <a:blip r:embed="rId45" cstate="print"/>
                           <a:srcRect/>
                           <a:stretch>
                             <a:fillRect/>
@@ -12775,7 +12756,7 @@
                   <wp:extent cx="3490595" cy="1090295"/>
                   <wp:effectExtent l="19050" t="0" r="0" b="0"/>
                   <wp:docPr id="45" name="Picture 45" descr="http://tusach.thuvienkhoahoc.com/w/images/Bang_bien_thien_cua_y_%3D_ax%5E2.gif">
-                    <a:hlinkClick xmlns:a="http://schemas.openxmlformats.org/drawingml/2006/main" r:id="rId51" tooltip="&quot;Bang bien thien cua y = ax^2.gif&quot;"/>
+                    <a:hlinkClick xmlns:a="http://schemas.openxmlformats.org/drawingml/2006/main" r:id="rId46" tooltip="&quot;Bang bien thien cua y = ax^2.gif&quot;"/>
                   </wp:docPr>
                   <wp:cNvGraphicFramePr>
                     <a:graphicFrameLocks xmlns:a="http://schemas.openxmlformats.org/drawingml/2006/main" noChangeAspect="1"/>
@@ -12785,14 +12766,14 @@
                       <pic:pic xmlns:pic="http://schemas.openxmlformats.org/drawingml/2006/picture">
                         <pic:nvPicPr>
                           <pic:cNvPr id="0" name="Picture 45" descr="http://tusach.thuvienkhoahoc.com/w/images/Bang_bien_thien_cua_y_%3D_ax%5E2.gif">
-                            <a:hlinkClick r:id="rId51" tooltip="&quot;Bang bien thien cua y = ax^2.gif&quot;"/>
+                            <a:hlinkClick r:id="rId46" tooltip="&quot;Bang bien thien cua y = ax^2.gif&quot;"/>
                           </pic:cNvPr>
                           <pic:cNvPicPr>
                             <a:picLocks noChangeAspect="1" noChangeArrowheads="1"/>
                           </pic:cNvPicPr>
                         </pic:nvPicPr>
                         <pic:blipFill>
-                          <a:blip r:embed="rId52" cstate="print"/>
+                          <a:blip r:embed="rId47" cstate="print"/>
                           <a:srcRect/>
                           <a:stretch>
                             <a:fillRect/>
@@ -13263,7 +13244,7 @@
                     </pic:cNvPicPr>
                   </pic:nvPicPr>
                   <pic:blipFill>
-                    <a:blip r:embed="rId53" cstate="print"/>
+                    <a:blip r:embed="rId48" cstate="print"/>
                     <a:srcRect/>
                     <a:stretch>
                       <a:fillRect/>
@@ -13330,7 +13311,7 @@
                     </pic:cNvPicPr>
                   </pic:nvPicPr>
                   <pic:blipFill>
-                    <a:blip r:embed="rId54" cstate="print"/>
+                    <a:blip r:embed="rId49" cstate="print"/>
                     <a:srcRect/>
                     <a:stretch>
                       <a:fillRect/>
@@ -13920,7 +13901,7 @@
                           </pic:cNvPicPr>
                         </pic:nvPicPr>
                         <pic:blipFill>
-                          <a:blip r:embed="rId55" cstate="print"/>
+                          <a:blip r:embed="rId50" cstate="print"/>
                           <a:srcRect/>
                           <a:stretch>
                             <a:fillRect/>
@@ -14042,7 +14023,7 @@
                           </pic:cNvPicPr>
                         </pic:nvPicPr>
                         <pic:blipFill>
-                          <a:blip r:embed="rId56" cstate="print"/>
+                          <a:blip r:embed="rId51" cstate="print"/>
                           <a:srcRect/>
                           <a:stretch>
                             <a:fillRect/>
@@ -14294,7 +14275,7 @@
                           </pic:cNvPicPr>
                         </pic:nvPicPr>
                         <pic:blipFill>
-                          <a:blip r:embed="rId57" cstate="print"/>
+                          <a:blip r:embed="rId52" cstate="print"/>
                           <a:srcRect/>
                           <a:stretch>
                             <a:fillRect/>
@@ -14365,7 +14346,7 @@
                           </pic:cNvPicPr>
                         </pic:nvPicPr>
                         <pic:blipFill>
-                          <a:blip r:embed="rId58" cstate="print"/>
+                          <a:blip r:embed="rId53" cstate="print"/>
                           <a:srcRect/>
                           <a:stretch>
                             <a:fillRect/>
@@ -15265,9 +15246,9 @@
             <o:lock v:ext="edit" aspectratio="t"/>
           </v:shapetype>
           <v:shape id="_x0000_i1025" type="#_x0000_t75" style="width:89.3pt;height:31.15pt" o:ole="">
-            <v:imagedata r:id="rId59" o:title=""/>
+            <v:imagedata r:id="rId54" o:title=""/>
           </v:shape>
-          <o:OLEObject Type="Embed" ProgID="Equation.3" ShapeID="_x0000_i1025" DrawAspect="Content" ObjectID="_1334693369" r:id="rId60"/>
+          <o:OLEObject Type="Embed" ProgID="Equation.3" ShapeID="_x0000_i1025" DrawAspect="Content" ObjectID="_1334732521" r:id="rId55"/>
         </w:object>
       </w:r>
     </w:p>
@@ -15351,7 +15332,7 @@
                     </pic:cNvPicPr>
                   </pic:nvPicPr>
                   <pic:blipFill>
-                    <a:blip r:embed="rId61" cstate="print"/>
+                    <a:blip r:embed="rId56" cstate="print"/>
                     <a:srcRect/>
                     <a:stretch>
                       <a:fillRect/>
@@ -15461,9 +15442,9 @@
         </w:rPr>
         <w:object w:dxaOrig="2380" w:dyaOrig="760">
           <v:shape id="_x0000_i1026" type="#_x0000_t75" style="width:119.1pt;height:38.1pt" o:ole="">
-            <v:imagedata r:id="rId62" o:title=""/>
+            <v:imagedata r:id="rId57" o:title=""/>
           </v:shape>
-          <o:OLEObject Type="Embed" ProgID="Equation.3" ShapeID="_x0000_i1026" DrawAspect="Content" ObjectID="_1334693370" r:id="rId63"/>
+          <o:OLEObject Type="Embed" ProgID="Equation.3" ShapeID="_x0000_i1026" DrawAspect="Content" ObjectID="_1334732522" r:id="rId58"/>
         </w:object>
       </w:r>
     </w:p>
@@ -15751,9 +15732,9 @@
         </w:rPr>
         <w:object w:dxaOrig="1780" w:dyaOrig="620">
           <v:shape id="_x0000_i1027" type="#_x0000_t75" style="width:89.3pt;height:31.15pt" o:ole="">
-            <v:imagedata r:id="rId59" o:title=""/>
+            <v:imagedata r:id="rId54" o:title=""/>
           </v:shape>
-          <o:OLEObject Type="Embed" ProgID="Equation.3" ShapeID="_x0000_i1027" DrawAspect="Content" ObjectID="_1334693371" r:id="rId64"/>
+          <o:OLEObject Type="Embed" ProgID="Equation.3" ShapeID="_x0000_i1027" DrawAspect="Content" ObjectID="_1334732523" r:id="rId59"/>
         </w:object>
       </w:r>
     </w:p>
@@ -17768,14 +17749,14 @@
                 <pic:pic xmlns:pic="http://schemas.openxmlformats.org/drawingml/2006/picture">
                   <pic:nvPicPr>
                     <pic:cNvPr id="0" name="Picture 31" descr="Bảng biến thiên">
-                      <a:hlinkClick r:id="rId65" tooltip="&quot;Bảng biến thiên&quot;"/>
+                      <a:hlinkClick r:id="rId60" tooltip="&quot;Bảng biến thiên&quot;"/>
                     </pic:cNvPr>
                     <pic:cNvPicPr>
                       <a:picLocks noChangeAspect="1" noChangeArrowheads="1"/>
                     </pic:cNvPicPr>
                   </pic:nvPicPr>
                   <pic:blipFill>
-                    <a:blip r:embed="rId66" cstate="print"/>
+                    <a:blip r:embed="rId61" cstate="print"/>
                     <a:srcRect/>
                     <a:stretch>
                       <a:fillRect/>
@@ -17856,7 +17837,7 @@
         </w:rPr>
         <w:t> </w:t>
       </w:r>
-      <w:hyperlink r:id="rId67" w:tooltip="Nghịch biến (Chưa được viết)" w:history="1">
+      <w:hyperlink r:id="rId62" w:tooltip="Nghịch biến (Chưa được viết)" w:history="1">
         <w:r>
           <w:rPr>
             <w:rStyle w:val="Hyperlink"/>
@@ -18027,7 +18008,7 @@
             <wp:extent cx="6690995" cy="2558415"/>
             <wp:effectExtent l="19050" t="0" r="0" b="0"/>
             <wp:docPr id="21" name="Picture 33" descr="Hình 17">
-              <a:hlinkClick xmlns:a="http://schemas.openxmlformats.org/drawingml/2006/main" r:id="rId68" tooltip="&quot;Hình 17&quot;"/>
+              <a:hlinkClick xmlns:a="http://schemas.openxmlformats.org/drawingml/2006/main" r:id="rId63" tooltip="&quot;Hình 17&quot;"/>
             </wp:docPr>
             <wp:cNvGraphicFramePr>
               <a:graphicFrameLocks xmlns:a="http://schemas.openxmlformats.org/drawingml/2006/main" noChangeAspect="1"/>
@@ -18037,14 +18018,14 @@
                 <pic:pic xmlns:pic="http://schemas.openxmlformats.org/drawingml/2006/picture">
                   <pic:nvPicPr>
                     <pic:cNvPr id="0" name="Picture 33" descr="Hình 17">
-                      <a:hlinkClick r:id="rId68" tooltip="&quot;Hình 17&quot;"/>
+                      <a:hlinkClick r:id="rId63" tooltip="&quot;Hình 17&quot;"/>
                     </pic:cNvPr>
                     <pic:cNvPicPr>
                       <a:picLocks noChangeAspect="1" noChangeArrowheads="1"/>
                     </pic:cNvPicPr>
                   </pic:nvPicPr>
                   <pic:blipFill>
-                    <a:blip r:embed="rId69" cstate="print"/>
+                    <a:blip r:embed="rId64" cstate="print"/>
                     <a:srcRect/>
                     <a:stretch>
                       <a:fillRect/>
@@ -19878,9 +19859,9 @@
       <w:r>
         <w:object w:dxaOrig="16740" w:dyaOrig="10185">
           <v:shape id="_x0000_i1028" type="#_x0000_t75" style="width:373.85pt;height:214.6pt" o:ole="">
-            <v:imagedata r:id="rId70" o:title=""/>
+            <v:imagedata r:id="rId65" o:title=""/>
           </v:shape>
-          <o:OLEObject Type="Embed" ProgID="GraphFile" ShapeID="_x0000_i1028" DrawAspect="Content" ObjectID="_1334693372" r:id="rId71"/>
+          <o:OLEObject Type="Embed" ProgID="GraphFile" ShapeID="_x0000_i1028" DrawAspect="Content" ObjectID="_1334732524" r:id="rId66"/>
         </w:object>
       </w:r>
     </w:p>
@@ -20327,7 +20308,7 @@
                     </pic:cNvPicPr>
                   </pic:nvPicPr>
                   <pic:blipFill>
-                    <a:blip r:embed="rId72" cstate="print"/>
+                    <a:blip r:embed="rId67" cstate="print"/>
                     <a:srcRect/>
                     <a:stretch>
                       <a:fillRect/>
@@ -20615,7 +20596,7 @@
               </wp:wrapPolygon>
             </wp:wrapThrough>
             <wp:docPr id="65" name="Picture 65" descr="http://tusach.thuvienkhoahoc.com/w/images/Bang_bien_thien_cua_ham_so_abs%28x%29.gif">
-              <a:hlinkClick xmlns:a="http://schemas.openxmlformats.org/drawingml/2006/main" r:id="rId73" tooltip="&quot;Bang bien thien cua ham so abs(x).gif&quot;"/>
+              <a:hlinkClick xmlns:a="http://schemas.openxmlformats.org/drawingml/2006/main" r:id="rId68" tooltip="&quot;Bang bien thien cua ham so abs(x).gif&quot;"/>
             </wp:docPr>
             <wp:cNvGraphicFramePr>
               <a:graphicFrameLocks xmlns:a="http://schemas.openxmlformats.org/drawingml/2006/main" noChangeAspect="1"/>
@@ -20625,14 +20606,14 @@
                 <pic:pic xmlns:pic="http://schemas.openxmlformats.org/drawingml/2006/picture">
                   <pic:nvPicPr>
                     <pic:cNvPr id="0" name="Picture 65" descr="http://tusach.thuvienkhoahoc.com/w/images/Bang_bien_thien_cua_ham_so_abs%28x%29.gif">
-                      <a:hlinkClick r:id="rId73" tooltip="&quot;Bang bien thien cua ham so abs(x).gif&quot;"/>
+                      <a:hlinkClick r:id="rId68" tooltip="&quot;Bang bien thien cua ham so abs(x).gif&quot;"/>
                     </pic:cNvPr>
                     <pic:cNvPicPr>
                       <a:picLocks noChangeAspect="1" noChangeArrowheads="1"/>
                     </pic:cNvPicPr>
                   </pic:nvPicPr>
                   <pic:blipFill>
-                    <a:blip r:embed="rId52" cstate="print"/>
+                    <a:blip r:embed="rId47" cstate="print"/>
                     <a:srcRect/>
                     <a:stretch>
                       <a:fillRect/>
@@ -21177,9 +21158,9 @@
       <w:r>
         <w:object w:dxaOrig="16740" w:dyaOrig="10185">
           <v:shape id="_x0000_i1029" type="#_x0000_t75" style="width:468pt;height:284.55pt" o:ole="">
-            <v:imagedata r:id="rId74" o:title=""/>
+            <v:imagedata r:id="rId69" o:title=""/>
           </v:shape>
-          <o:OLEObject Type="Embed" ProgID="GraphFile" ShapeID="_x0000_i1029" DrawAspect="Content" ObjectID="_1334693373" r:id="rId75"/>
+          <o:OLEObject Type="Embed" ProgID="GraphFile" ShapeID="_x0000_i1029" DrawAspect="Content" ObjectID="_1334732525" r:id="rId70"/>
         </w:object>
       </w:r>
     </w:p>
@@ -21828,7 +21809,7 @@
                           </pic:cNvPicPr>
                         </pic:nvPicPr>
                         <pic:blipFill>
-                          <a:blip r:embed="rId76" cstate="print"/>
+                          <a:blip r:embed="rId71" cstate="print"/>
                           <a:srcRect/>
                           <a:stretch>
                             <a:fillRect/>
@@ -21918,7 +21899,7 @@
                           </pic:cNvPicPr>
                         </pic:nvPicPr>
                         <pic:blipFill>
-                          <a:blip r:embed="rId77" cstate="print"/>
+                          <a:blip r:embed="rId72" cstate="print"/>
                           <a:srcRect/>
                           <a:stretch>
                             <a:fillRect/>
@@ -22976,14 +22957,14 @@
                 <pic:pic xmlns:pic="http://schemas.openxmlformats.org/drawingml/2006/picture">
                   <pic:nvPicPr>
                     <pic:cNvPr id="0" name="Picture 31" descr="Hình 20">
-                      <a:hlinkClick r:id="rId78" tooltip="&quot;Hình 20&quot;"/>
+                      <a:hlinkClick r:id="rId73" tooltip="&quot;Hình 20&quot;"/>
                     </pic:cNvPr>
                     <pic:cNvPicPr>
                       <a:picLocks noChangeAspect="1" noChangeArrowheads="1"/>
                     </pic:cNvPicPr>
                   </pic:nvPicPr>
                   <pic:blipFill>
-                    <a:blip r:embed="rId79" cstate="print"/>
+                    <a:blip r:embed="rId74" cstate="print"/>
                     <a:srcRect/>
                     <a:stretch>
                       <a:fillRect/>
@@ -23206,7 +23187,7 @@
                     </pic:cNvPicPr>
                   </pic:nvPicPr>
                   <pic:blipFill>
-                    <a:blip r:embed="rId80" cstate="print"/>
+                    <a:blip r:embed="rId75" cstate="print"/>
                     <a:srcRect/>
                     <a:stretch>
                       <a:fillRect/>
@@ -23353,7 +23334,7 @@
                     </pic:cNvPicPr>
                   </pic:nvPicPr>
                   <pic:blipFill>
-                    <a:blip r:embed="rId81" cstate="print"/>
+                    <a:blip r:embed="rId76" cstate="print"/>
                     <a:srcRect/>
                     <a:stretch>
                       <a:fillRect/>
@@ -23414,7 +23395,7 @@
                     </pic:cNvPicPr>
                   </pic:nvPicPr>
                   <pic:blipFill>
-                    <a:blip r:embed="rId82" cstate="print"/>
+                    <a:blip r:embed="rId77" cstate="print"/>
                     <a:srcRect/>
                     <a:stretch>
                       <a:fillRect/>
@@ -23475,7 +23456,7 @@
                     </pic:cNvPicPr>
                   </pic:nvPicPr>
                   <pic:blipFill>
-                    <a:blip r:embed="rId83" cstate="print"/>
+                    <a:blip r:embed="rId78" cstate="print"/>
                     <a:srcRect/>
                     <a:stretch>
                       <a:fillRect/>
@@ -23577,7 +23558,7 @@
                     </pic:cNvPicPr>
                   </pic:nvPicPr>
                   <pic:blipFill>
-                    <a:blip r:embed="rId84" cstate="print"/>
+                    <a:blip r:embed="rId79" cstate="print"/>
                     <a:srcRect/>
                     <a:stretch>
                       <a:fillRect/>
@@ -23731,7 +23712,7 @@
                     </pic:cNvPicPr>
                   </pic:nvPicPr>
                   <pic:blipFill>
-                    <a:blip r:embed="rId85" cstate="print"/>
+                    <a:blip r:embed="rId80" cstate="print"/>
                     <a:srcRect/>
                     <a:stretch>
                       <a:fillRect/>
@@ -23943,7 +23924,7 @@
                     </pic:cNvPicPr>
                   </pic:nvPicPr>
                   <pic:blipFill>
-                    <a:blip r:embed="rId83" cstate="print"/>
+                    <a:blip r:embed="rId78" cstate="print"/>
                     <a:srcRect/>
                     <a:stretch>
                       <a:fillRect/>
@@ -24671,7 +24652,7 @@
                     </pic:cNvPicPr>
                   </pic:nvPicPr>
                   <pic:blipFill>
-                    <a:blip r:embed="rId86" cstate="print"/>
+                    <a:blip r:embed="rId81" cstate="print"/>
                     <a:srcRect/>
                     <a:stretch>
                       <a:fillRect/>
@@ -25124,15 +25105,7 @@
                 <w:rFonts w:ascii="Cambria Math" w:hAnsi="Cambria Math"/>
                 <w:color w:val="000000"/>
               </w:rPr>
-              <m:t>2</m:t>
-            </m:r>
-            <m:r>
-              <w:rPr>
-                <w:rStyle w:val="texhtml"/>
-                <w:rFonts w:ascii="Cambria Math" w:hAnsi="Cambria Math"/>
-                <w:color w:val="000000"/>
-              </w:rPr>
-              <m:t>a</m:t>
+              <m:t>2a</m:t>
             </m:r>
           </m:den>
         </m:f>
@@ -25232,7 +25205,6 @@
       </w:r>
       <w:r>
         <w:rPr>
-          <w:rStyle w:val="Header"/>
           <w:rFonts w:ascii="Arial" w:hAnsi="Arial" w:cs="Arial"/>
           <w:color w:val="000000"/>
           <w:sz w:val="20"/>
@@ -25539,9 +25511,9 @@
       <w:r>
         <w:object w:dxaOrig="22342" w:dyaOrig="13569">
           <v:shape id="_x0000_i1030" type="#_x0000_t75" style="width:468pt;height:284.55pt" o:ole="" o:allowoverlap="f">
-            <v:imagedata r:id="rId87" o:title=""/>
+            <v:imagedata r:id="rId82" o:title=""/>
           </v:shape>
-          <o:OLEObject Type="Embed" ProgID="GraphFile" ShapeID="_x0000_i1030" DrawAspect="Content" ObjectID="_1334693374" r:id="rId88"/>
+          <o:OLEObject Type="Embed" ProgID="GraphFile" ShapeID="_x0000_i1030" DrawAspect="Content" ObjectID="_1334732526" r:id="rId83"/>
         </w:object>
       </w:r>
     </w:p>
@@ -26078,7 +26050,7 @@
             <wp:extent cx="5301615" cy="1573530"/>
             <wp:effectExtent l="19050" t="0" r="0" b="0"/>
             <wp:docPr id="97" name="Picture 97" descr="Hình 23">
-              <a:hlinkClick xmlns:a="http://schemas.openxmlformats.org/drawingml/2006/main" r:id="rId89" tooltip="&quot;Hình 23&quot;"/>
+              <a:hlinkClick xmlns:a="http://schemas.openxmlformats.org/drawingml/2006/main" r:id="rId84" tooltip="&quot;Hình 23&quot;"/>
             </wp:docPr>
             <wp:cNvGraphicFramePr>
               <a:graphicFrameLocks xmlns:a="http://schemas.openxmlformats.org/drawingml/2006/main" noChangeAspect="1"/>
@@ -26088,14 +26060,14 @@
                 <pic:pic xmlns:pic="http://schemas.openxmlformats.org/drawingml/2006/picture">
                   <pic:nvPicPr>
                     <pic:cNvPr id="0" name="Picture 97" descr="Hình 23">
-                      <a:hlinkClick r:id="rId89" tooltip="&quot;Hình 23&quot;"/>
+                      <a:hlinkClick r:id="rId84" tooltip="&quot;Hình 23&quot;"/>
                     </pic:cNvPr>
                     <pic:cNvPicPr>
                       <a:picLocks noChangeAspect="1" noChangeArrowheads="1"/>
                     </pic:cNvPicPr>
                   </pic:nvPicPr>
                   <pic:blipFill>
-                    <a:blip r:embed="rId90" cstate="print"/>
+                    <a:blip r:embed="rId85" cstate="print"/>
                     <a:srcRect/>
                     <a:stretch>
                       <a:fillRect/>
@@ -27062,8 +27034,8 @@
       </w:pPr>
     </w:p>
     <w:sectPr>
-      <w:headerReference w:type="default" r:id="rId91"/>
-      <w:footerReference w:type="default" r:id="rId92"/>
+      <w:headerReference w:type="default" r:id="rId86"/>
+      <w:footerReference w:type="default" r:id="rId87"/>
       <w:pgSz w:w="12240" w:h="15840"/>
       <w:pgMar w:top="1440" w:right="1440" w:bottom="1440" w:left="1440" w:header="720" w:footer="720" w:gutter="0"/>
       <w:cols w:space="720"/>
@@ -27119,7 +27091,7 @@
             <w:rPr>
               <w:noProof/>
             </w:rPr>
-            <w:t>23</w:t>
+            <w:t>3</w:t>
           </w:r>
         </w:fldSimple>
       </w:p>
@@ -30960,330 +30932,6 @@
 </w:styles>
 </file>
 
-<file path=word/glossary/document.xml><?xml version="1.0" encoding="utf-8"?>
-<w:glossaryDocument xmlns:ve="http://schemas.openxmlformats.org/markup-compatibility/2006" xmlns:o="urn:schemas-microsoft-com:office:office" xmlns:r="http://schemas.openxmlformats.org/officeDocument/2006/relationships" xmlns:m="http://schemas.openxmlformats.org/officeDocument/2006/math" xmlns:v="urn:schemas-microsoft-com:vml" xmlns:wp="http://schemas.openxmlformats.org/drawingml/2006/wordprocessingDrawing" xmlns:w10="urn:schemas-microsoft-com:office:word" xmlns:w="http://schemas.openxmlformats.org/wordprocessingml/2006/main" xmlns:wne="http://schemas.microsoft.com/office/word/2006/wordml">
-  <w:docParts/>
-</w:glossaryDocument>
-</file>
-
-<file path=word/glossary/fontTable.xml><?xml version="1.0" encoding="utf-8"?>
-<w:fonts xmlns:r="http://schemas.openxmlformats.org/officeDocument/2006/relationships" xmlns:w="http://schemas.openxmlformats.org/wordprocessingml/2006/main">
-  <w:font w:name="Times New Roman">
-    <w:panose1 w:val="02020603050405020304"/>
-    <w:charset w:val="00"/>
-    <w:family w:val="roman"/>
-    <w:pitch w:val="variable"/>
-    <w:sig w:usb0="E0002AFF" w:usb1="C0007841" w:usb2="00000009" w:usb3="00000000" w:csb0="000001FF" w:csb1="00000000"/>
-  </w:font>
-  <w:font w:name="Wingdings">
-    <w:panose1 w:val="05000000000000000000"/>
-    <w:charset w:val="02"/>
-    <w:family w:val="auto"/>
-    <w:pitch w:val="variable"/>
-    <w:sig w:usb0="00000000" w:usb1="10000000" w:usb2="00000000" w:usb3="00000000" w:csb0="80000000" w:csb1="00000000"/>
-  </w:font>
-  <w:font w:name="Calibri">
-    <w:panose1 w:val="020F0502020204030204"/>
-    <w:charset w:val="00"/>
-    <w:family w:val="swiss"/>
-    <w:pitch w:val="variable"/>
-    <w:sig w:usb0="A00002EF" w:usb1="4000207B" w:usb2="00000000" w:usb3="00000000" w:csb0="0000009F" w:csb1="00000000"/>
-  </w:font>
-  <w:font w:name="Courier New">
-    <w:panose1 w:val="02070309020205020404"/>
-    <w:charset w:val="00"/>
-    <w:family w:val="modern"/>
-    <w:pitch w:val="fixed"/>
-    <w:sig w:usb0="E0002AFF" w:usb1="C0007843" w:usb2="00000009" w:usb3="00000000" w:csb0="000001FF" w:csb1="00000000"/>
-  </w:font>
-  <w:font w:name="Symbol">
-    <w:panose1 w:val="05050102010706020507"/>
-    <w:charset w:val="02"/>
-    <w:family w:val="roman"/>
-    <w:pitch w:val="variable"/>
-    <w:sig w:usb0="00000000" w:usb1="10000000" w:usb2="00000000" w:usb3="00000000" w:csb0="80000000" w:csb1="00000000"/>
-  </w:font>
-  <w:font w:name="Cambria">
-    <w:panose1 w:val="02040503050406030204"/>
-    <w:charset w:val="00"/>
-    <w:family w:val="roman"/>
-    <w:pitch w:val="variable"/>
-    <w:sig w:usb0="A00002EF" w:usb1="4000004B" w:usb2="00000000" w:usb3="00000000" w:csb0="0000009F" w:csb1="00000000"/>
-  </w:font>
-  <w:font w:name="Tahoma">
-    <w:panose1 w:val="020B0604030504040204"/>
-    <w:charset w:val="00"/>
-    <w:family w:val="swiss"/>
-    <w:pitch w:val="variable"/>
-    <w:sig w:usb0="E1002EFF" w:usb1="C000605B" w:usb2="00000029" w:usb3="00000000" w:csb0="000101FF" w:csb1="00000000"/>
-  </w:font>
-  <w:font w:name="VNI-Times">
-    <w:panose1 w:val="00000000000000000000"/>
-    <w:charset w:val="00"/>
-    <w:family w:val="auto"/>
-    <w:pitch w:val="variable"/>
-    <w:sig w:usb0="00000007" w:usb1="00000000" w:usb2="00000000" w:usb3="00000000" w:csb0="00000013" w:csb1="00000000"/>
-  </w:font>
-  <w:font w:name="Arial">
-    <w:panose1 w:val="020B0604020202020204"/>
-    <w:charset w:val="00"/>
-    <w:family w:val="swiss"/>
-    <w:pitch w:val="variable"/>
-    <w:sig w:usb0="E0002AFF" w:usb1="C0007843" w:usb2="00000009" w:usb3="00000000" w:csb0="000001FF" w:csb1="00000000"/>
-  </w:font>
-  <w:font w:name="Cambria Math">
-    <w:panose1 w:val="02040503050406030204"/>
-    <w:charset w:val="00"/>
-    <w:family w:val="roman"/>
-    <w:pitch w:val="variable"/>
-    <w:sig w:usb0="A00002EF" w:usb1="420020EB" w:usb2="00000000" w:usb3="00000000" w:csb0="0000009F" w:csb1="00000000"/>
-  </w:font>
-</w:fonts>
-</file>
-
-<file path=word/glossary/settings.xml><?xml version="1.0" encoding="utf-8"?>
-<w:settings xmlns:o="urn:schemas-microsoft-com:office:office" xmlns:r="http://schemas.openxmlformats.org/officeDocument/2006/relationships" xmlns:m="http://schemas.openxmlformats.org/officeDocument/2006/math" xmlns:v="urn:schemas-microsoft-com:vml" xmlns:w10="urn:schemas-microsoft-com:office:word" xmlns:w="http://schemas.openxmlformats.org/wordprocessingml/2006/main" xmlns:sl="http://schemas.openxmlformats.org/schemaLibrary/2006/main">
-  <w:view w:val="normal"/>
-  <w:defaultTabStop w:val="720"/>
-  <w:characterSpacingControl w:val="doNotCompress"/>
-  <w:compat>
-    <w:useFELayout/>
-  </w:compat>
-  <w:rsids>
-    <w:rsidRoot w:val="00931C55"/>
-    <w:rsid w:val="00931C55"/>
-  </w:rsids>
-  <m:mathPr>
-    <m:mathFont m:val="Cambria Math"/>
-    <m:brkBin m:val="before"/>
-    <m:brkBinSub m:val="--"/>
-    <m:smallFrac m:val="off"/>
-    <m:dispDef/>
-    <m:lMargin m:val="0"/>
-    <m:rMargin m:val="0"/>
-    <m:defJc m:val="centerGroup"/>
-    <m:wrapIndent m:val="1440"/>
-    <m:intLim m:val="subSup"/>
-    <m:naryLim m:val="undOvr"/>
-  </m:mathPr>
-  <w:themeFontLang w:val="en-US"/>
-  <w:clrSchemeMapping w:bg1="light1" w:t1="dark1" w:bg2="light2" w:t2="dark2" w:accent1="accent1" w:accent2="accent2" w:accent3="accent3" w:accent4="accent4" w:accent5="accent5" w:accent6="accent6" w:hyperlink="hyperlink" w:followedHyperlink="followedHyperlink"/>
-  <w:decimalSymbol w:val="."/>
-  <w:listSeparator w:val=","/>
-</w:settings>
-</file>
-
-<file path=word/glossary/styles.xml><?xml version="1.0" encoding="utf-8"?>
-<w:styles xmlns:r="http://schemas.openxmlformats.org/officeDocument/2006/relationships" xmlns:w="http://schemas.openxmlformats.org/wordprocessingml/2006/main">
-  <w:docDefaults>
-    <w:rPrDefault>
-      <w:rPr>
-        <w:rFonts w:asciiTheme="minorHAnsi" w:eastAsiaTheme="minorEastAsia" w:hAnsiTheme="minorHAnsi" w:cstheme="minorBidi"/>
-        <w:sz w:val="22"/>
-        <w:szCs w:val="22"/>
-        <w:lang w:val="en-US" w:eastAsia="en-US" w:bidi="ar-SA"/>
-      </w:rPr>
-    </w:rPrDefault>
-    <w:pPrDefault>
-      <w:pPr>
-        <w:spacing w:after="200" w:line="276" w:lineRule="auto"/>
-      </w:pPr>
-    </w:pPrDefault>
-  </w:docDefaults>
-  <w:latentStyles w:defLockedState="0" w:defUIPriority="99" w:defSemiHidden="1" w:defUnhideWhenUsed="1" w:defQFormat="0" w:count="267">
-    <w:lsdException w:name="Normal" w:semiHidden="0" w:uiPriority="0" w:unhideWhenUsed="0" w:qFormat="1"/>
-    <w:lsdException w:name="heading 1" w:semiHidden="0" w:uiPriority="9" w:unhideWhenUsed="0" w:qFormat="1"/>
-    <w:lsdException w:name="heading 2" w:uiPriority="9" w:qFormat="1"/>
-    <w:lsdException w:name="heading 3" w:uiPriority="9" w:qFormat="1"/>
-    <w:lsdException w:name="heading 4" w:uiPriority="9" w:qFormat="1"/>
-    <w:lsdException w:name="heading 5" w:uiPriority="9" w:qFormat="1"/>
-    <w:lsdException w:name="heading 6" w:uiPriority="9" w:qFormat="1"/>
-    <w:lsdException w:name="heading 7" w:uiPriority="9" w:qFormat="1"/>
-    <w:lsdException w:name="heading 8" w:uiPriority="9" w:qFormat="1"/>
-    <w:lsdException w:name="heading 9" w:uiPriority="9" w:qFormat="1"/>
-    <w:lsdException w:name="toc 1" w:uiPriority="39"/>
-    <w:lsdException w:name="toc 2" w:uiPriority="39"/>
-    <w:lsdException w:name="toc 3" w:uiPriority="39"/>
-    <w:lsdException w:name="toc 4" w:uiPriority="39"/>
-    <w:lsdException w:name="toc 5" w:uiPriority="39"/>
-    <w:lsdException w:name="toc 6" w:uiPriority="39"/>
-    <w:lsdException w:name="toc 7" w:uiPriority="39"/>
-    <w:lsdException w:name="toc 8" w:uiPriority="39"/>
-    <w:lsdException w:name="toc 9" w:uiPriority="39"/>
-    <w:lsdException w:name="caption" w:uiPriority="35" w:qFormat="1"/>
-    <w:lsdException w:name="Title" w:semiHidden="0" w:uiPriority="10" w:unhideWhenUsed="0" w:qFormat="1"/>
-    <w:lsdException w:name="Default Paragraph Font" w:uiPriority="1"/>
-    <w:lsdException w:name="Subtitle" w:semiHidden="0" w:uiPriority="11" w:unhideWhenUsed="0" w:qFormat="1"/>
-    <w:lsdException w:name="Strong" w:semiHidden="0" w:uiPriority="22" w:unhideWhenUsed="0" w:qFormat="1"/>
-    <w:lsdException w:name="Emphasis" w:semiHidden="0" w:uiPriority="20" w:unhideWhenUsed="0" w:qFormat="1"/>
-    <w:lsdException w:name="Table Grid" w:semiHidden="0" w:uiPriority="59" w:unhideWhenUsed="0"/>
-    <w:lsdException w:name="Placeholder Text" w:unhideWhenUsed="0"/>
-    <w:lsdException w:name="No Spacing" w:semiHidden="0" w:uiPriority="1" w:unhideWhenUsed="0" w:qFormat="1"/>
-    <w:lsdException w:name="Light Shading" w:semiHidden="0" w:uiPriority="60" w:unhideWhenUsed="0"/>
-    <w:lsdException w:name="Light List" w:semiHidden="0" w:uiPriority="61" w:unhideWhenUsed="0"/>
-    <w:lsdException w:name="Light Grid" w:semiHidden="0" w:uiPriority="62" w:unhideWhenUsed="0"/>
-    <w:lsdException w:name="Medium Shading 1" w:semiHidden="0" w:uiPriority="63" w:unhideWhenUsed="0"/>
-    <w:lsdException w:name="Medium Shading 2" w:semiHidden="0" w:uiPriority="64" w:unhideWhenUsed="0"/>
-    <w:lsdException w:name="Medium List 1" w:semiHidden="0" w:uiPriority="65" w:unhideWhenUsed="0"/>
-    <w:lsdException w:name="Medium List 2" w:semiHidden="0" w:uiPriority="66" w:unhideWhenUsed="0"/>
-    <w:lsdException w:name="Medium Grid 1" w:semiHidden="0" w:uiPriority="67" w:unhideWhenUsed="0"/>
-    <w:lsdException w:name="Medium Grid 2" w:semiHidden="0" w:uiPriority="68" w:unhideWhenUsed="0"/>
-    <w:lsdException w:name="Medium Grid 3" w:semiHidden="0" w:uiPriority="69" w:unhideWhenUsed="0"/>
-    <w:lsdException w:name="Dark List" w:semiHidden="0" w:uiPriority="70" w:unhideWhenUsed="0"/>
-    <w:lsdException w:name="Colorful Shading" w:semiHidden="0" w:uiPriority="71" w:unhideWhenUsed="0"/>
-    <w:lsdException w:name="Colorful List" w:semiHidden="0" w:uiPriority="72" w:unhideWhenUsed="0"/>
-    <w:lsdException w:name="Colorful Grid" w:semiHidden="0" w:uiPriority="73" w:unhideWhenUsed="0"/>
-    <w:lsdException w:name="Light Shading Accent 1" w:semiHidden="0" w:uiPriority="60" w:unhideWhenUsed="0"/>
-    <w:lsdException w:name="Light List Accent 1" w:semiHidden="0" w:uiPriority="61" w:unhideWhenUsed="0"/>
-    <w:lsdException w:name="Light Grid Accent 1" w:semiHidden="0" w:uiPriority="62" w:unhideWhenUsed="0"/>
-    <w:lsdException w:name="Medium Shading 1 Accent 1" w:semiHidden="0" w:uiPriority="63" w:unhideWhenUsed="0"/>
-    <w:lsdException w:name="Medium Shading 2 Accent 1" w:semiHidden="0" w:uiPriority="64" w:unhideWhenUsed="0"/>
-    <w:lsdException w:name="Medium List 1 Accent 1" w:semiHidden="0" w:uiPriority="65" w:unhideWhenUsed="0"/>
-    <w:lsdException w:name="Revision" w:unhideWhenUsed="0"/>
-    <w:lsdException w:name="List Paragraph" w:semiHidden="0" w:uiPriority="34" w:unhideWhenUsed="0" w:qFormat="1"/>
-    <w:lsdException w:name="Quote" w:semiHidden="0" w:uiPriority="29" w:unhideWhenUsed="0" w:qFormat="1"/>
-    <w:lsdException w:name="Intense Quote" w:semiHidden="0" w:uiPriority="30" w:unhideWhenUsed="0" w:qFormat="1"/>
-    <w:lsdException w:name="Medium List 2 Accent 1" w:semiHidden="0" w:uiPriority="66" w:unhideWhenUsed="0"/>
-    <w:lsdException w:name="Medium Grid 1 Accent 1" w:semiHidden="0" w:uiPriority="67" w:unhideWhenUsed="0"/>
-    <w:lsdException w:name="Medium Grid 2 Accent 1" w:semiHidden="0" w:uiPriority="68" w:unhideWhenUsed="0"/>
-    <w:lsdException w:name="Medium Grid 3 Accent 1" w:semiHidden="0" w:uiPriority="69" w:unhideWhenUsed="0"/>
-    <w:lsdException w:name="Dark List Accent 1" w:semiHidden="0" w:uiPriority="70" w:unhideWhenUsed="0"/>
-    <w:lsdException w:name="Colorful Shading Accent 1" w:semiHidden="0" w:uiPriority="71" w:unhideWhenUsed="0"/>
-    <w:lsdException w:name="Colorful List Accent 1" w:semiHidden="0" w:uiPriority="72" w:unhideWhenUsed="0"/>
-    <w:lsdException w:name="Colorful Grid Accent 1" w:semiHidden="0" w:uiPriority="73" w:unhideWhenUsed="0"/>
-    <w:lsdException w:name="Light Shading Accent 2" w:semiHidden="0" w:uiPriority="60" w:unhideWhenUsed="0"/>
-    <w:lsdException w:name="Light List Accent 2" w:semiHidden="0" w:uiPriority="61" w:unhideWhenUsed="0"/>
-    <w:lsdException w:name="Light Grid Accent 2" w:semiHidden="0" w:uiPriority="62" w:unhideWhenUsed="0"/>
-    <w:lsdException w:name="Medium Shading 1 Accent 2" w:semiHidden="0" w:uiPriority="63" w:unhideWhenUsed="0"/>
-    <w:lsdException w:name="Medium Shading 2 Accent 2" w:semiHidden="0" w:uiPriority="64" w:unhideWhenUsed="0"/>
-    <w:lsdException w:name="Medium List 1 Accent 2" w:semiHidden="0" w:uiPriority="65" w:unhideWhenUsed="0"/>
-    <w:lsdException w:name="Medium List 2 Accent 2" w:semiHidden="0" w:uiPriority="66" w:unhideWhenUsed="0"/>
-    <w:lsdException w:name="Medium Grid 1 Accent 2" w:semiHidden="0" w:uiPriority="67" w:unhideWhenUsed="0"/>
-    <w:lsdException w:name="Medium Grid 2 Accent 2" w:semiHidden="0" w:uiPriority="68" w:unhideWhenUsed="0"/>
-    <w:lsdException w:name="Medium Grid 3 Accent 2" w:semiHidden="0" w:uiPriority="69" w:unhideWhenUsed="0"/>
-    <w:lsdException w:name="Dark List Accent 2" w:semiHidden="0" w:uiPriority="70" w:unhideWhenUsed="0"/>
-    <w:lsdException w:name="Colorful Shading Accent 2" w:semiHidden="0" w:uiPriority="71" w:unhideWhenUsed="0"/>
-    <w:lsdException w:name="Colorful List Accent 2" w:semiHidden="0" w:uiPriority="72" w:unhideWhenUsed="0"/>
-    <w:lsdException w:name="Colorful Grid Accent 2" w:semiHidden="0" w:uiPriority="73" w:unhideWhenUsed="0"/>
-    <w:lsdException w:name="Light Shading Accent 3" w:semiHidden="0" w:uiPriority="60" w:unhideWhenUsed="0"/>
-    <w:lsdException w:name="Light List Accent 3" w:semiHidden="0" w:uiPriority="61" w:unhideWhenUsed="0"/>
-    <w:lsdException w:name="Light Grid Accent 3" w:semiHidden="0" w:uiPriority="62" w:unhideWhenUsed="0"/>
-    <w:lsdException w:name="Medium Shading 1 Accent 3" w:semiHidden="0" w:uiPriority="63" w:unhideWhenUsed="0"/>
-    <w:lsdException w:name="Medium Shading 2 Accent 3" w:semiHidden="0" w:uiPriority="64" w:unhideWhenUsed="0"/>
-    <w:lsdException w:name="Medium List 1 Accent 3" w:semiHidden="0" w:uiPriority="65" w:unhideWhenUsed="0"/>
-    <w:lsdException w:name="Medium List 2 Accent 3" w:semiHidden="0" w:uiPriority="66" w:unhideWhenUsed="0"/>
-    <w:lsdException w:name="Medium Grid 1 Accent 3" w:semiHidden="0" w:uiPriority="67" w:unhideWhenUsed="0"/>
-    <w:lsdException w:name="Medium Grid 2 Accent 3" w:semiHidden="0" w:uiPriority="68" w:unhideWhenUsed="0"/>
-    <w:lsdException w:name="Medium Grid 3 Accent 3" w:semiHidden="0" w:uiPriority="69" w:unhideWhenUsed="0"/>
-    <w:lsdException w:name="Dark List Accent 3" w:semiHidden="0" w:uiPriority="70" w:unhideWhenUsed="0"/>
-    <w:lsdException w:name="Colorful Shading Accent 3" w:semiHidden="0" w:uiPriority="71" w:unhideWhenUsed="0"/>
-    <w:lsdException w:name="Colorful List Accent 3" w:semiHidden="0" w:uiPriority="72" w:unhideWhenUsed="0"/>
-    <w:lsdException w:name="Colorful Grid Accent 3" w:semiHidden="0" w:uiPriority="73" w:unhideWhenUsed="0"/>
-    <w:lsdException w:name="Light Shading Accent 4" w:semiHidden="0" w:uiPriority="60" w:unhideWhenUsed="0"/>
-    <w:lsdException w:name="Light List Accent 4" w:semiHidden="0" w:uiPriority="61" w:unhideWhenUsed="0"/>
-    <w:lsdException w:name="Light Grid Accent 4" w:semiHidden="0" w:uiPriority="62" w:unhideWhenUsed="0"/>
-    <w:lsdException w:name="Medium Shading 1 Accent 4" w:semiHidden="0" w:uiPriority="63" w:unhideWhenUsed="0"/>
-    <w:lsdException w:name="Medium Shading 2 Accent 4" w:semiHidden="0" w:uiPriority="64" w:unhideWhenUsed="0"/>
-    <w:lsdException w:name="Medium List 1 Accent 4" w:semiHidden="0" w:uiPriority="65" w:unhideWhenUsed="0"/>
-    <w:lsdException w:name="Medium List 2 Accent 4" w:semiHidden="0" w:uiPriority="66" w:unhideWhenUsed="0"/>
-    <w:lsdException w:name="Medium Grid 1 Accent 4" w:semiHidden="0" w:uiPriority="67" w:unhideWhenUsed="0"/>
-    <w:lsdException w:name="Medium Grid 2 Accent 4" w:semiHidden="0" w:uiPriority="68" w:unhideWhenUsed="0"/>
-    <w:lsdException w:name="Medium Grid 3 Accent 4" w:semiHidden="0" w:uiPriority="69" w:unhideWhenUsed="0"/>
-    <w:lsdException w:name="Dark List Accent 4" w:semiHidden="0" w:uiPriority="70" w:unhideWhenUsed="0"/>
-    <w:lsdException w:name="Colorful Shading Accent 4" w:semiHidden="0" w:uiPriority="71" w:unhideWhenUsed="0"/>
-    <w:lsdException w:name="Colorful List Accent 4" w:semiHidden="0" w:uiPriority="72" w:unhideWhenUsed="0"/>
-    <w:lsdException w:name="Colorful Grid Accent 4" w:semiHidden="0" w:uiPriority="73" w:unhideWhenUsed="0"/>
-    <w:lsdException w:name="Light Shading Accent 5" w:semiHidden="0" w:uiPriority="60" w:unhideWhenUsed="0"/>
-    <w:lsdException w:name="Light List Accent 5" w:semiHidden="0" w:uiPriority="61" w:unhideWhenUsed="0"/>
-    <w:lsdException w:name="Light Grid Accent 5" w:semiHidden="0" w:uiPriority="62" w:unhideWhenUsed="0"/>
-    <w:lsdException w:name="Medium Shading 1 Accent 5" w:semiHidden="0" w:uiPriority="63" w:unhideWhenUsed="0"/>
-    <w:lsdException w:name="Medium Shading 2 Accent 5" w:semiHidden="0" w:uiPriority="64" w:unhideWhenUsed="0"/>
-    <w:lsdException w:name="Medium List 1 Accent 5" w:semiHidden="0" w:uiPriority="65" w:unhideWhenUsed="0"/>
-    <w:lsdException w:name="Medium List 2 Accent 5" w:semiHidden="0" w:uiPriority="66" w:unhideWhenUsed="0"/>
-    <w:lsdException w:name="Medium Grid 1 Accent 5" w:semiHidden="0" w:uiPriority="67" w:unhideWhenUsed="0"/>
-    <w:lsdException w:name="Medium Grid 2 Accent 5" w:semiHidden="0" w:uiPriority="68" w:unhideWhenUsed="0"/>
-    <w:lsdException w:name="Medium Grid 3 Accent 5" w:semiHidden="0" w:uiPriority="69" w:unhideWhenUsed="0"/>
-    <w:lsdException w:name="Dark List Accent 5" w:semiHidden="0" w:uiPriority="70" w:unhideWhenUsed="0"/>
-    <w:lsdException w:name="Colorful Shading Accent 5" w:semiHidden="0" w:uiPriority="71" w:unhideWhenUsed="0"/>
-    <w:lsdException w:name="Colorful List Accent 5" w:semiHidden="0" w:uiPriority="72" w:unhideWhenUsed="0"/>
-    <w:lsdException w:name="Colorful Grid Accent 5" w:semiHidden="0" w:uiPriority="73" w:unhideWhenUsed="0"/>
-    <w:lsdException w:name="Light Shading Accent 6" w:semiHidden="0" w:uiPriority="60" w:unhideWhenUsed="0"/>
-    <w:lsdException w:name="Light List Accent 6" w:semiHidden="0" w:uiPriority="61" w:unhideWhenUsed="0"/>
-    <w:lsdException w:name="Light Grid Accent 6" w:semiHidden="0" w:uiPriority="62" w:unhideWhenUsed="0"/>
-    <w:lsdException w:name="Medium Shading 1 Accent 6" w:semiHidden="0" w:uiPriority="63" w:unhideWhenUsed="0"/>
-    <w:lsdException w:name="Medium Shading 2 Accent 6" w:semiHidden="0" w:uiPriority="64" w:unhideWhenUsed="0"/>
-    <w:lsdException w:name="Medium List 1 Accent 6" w:semiHidden="0" w:uiPriority="65" w:unhideWhenUsed="0"/>
-    <w:lsdException w:name="Medium List 2 Accent 6" w:semiHidden="0" w:uiPriority="66" w:unhideWhenUsed="0"/>
-    <w:lsdException w:name="Medium Grid 1 Accent 6" w:semiHidden="0" w:uiPriority="67" w:unhideWhenUsed="0"/>
-    <w:lsdException w:name="Medium Grid 2 Accent 6" w:semiHidden="0" w:uiPriority="68" w:unhideWhenUsed="0"/>
-    <w:lsdException w:name="Medium Grid 3 Accent 6" w:semiHidden="0" w:uiPriority="69" w:unhideWhenUsed="0"/>
-    <w:lsdException w:name="Dark List Accent 6" w:semiHidden="0" w:uiPriority="70" w:unhideWhenUsed="0"/>
-    <w:lsdException w:name="Colorful Shading Accent 6" w:semiHidden="0" w:uiPriority="71" w:unhideWhenUsed="0"/>
-    <w:lsdException w:name="Colorful List Accent 6" w:semiHidden="0" w:uiPriority="72" w:unhideWhenUsed="0"/>
-    <w:lsdException w:name="Colorful Grid Accent 6" w:semiHidden="0" w:uiPriority="73" w:unhideWhenUsed="0"/>
-    <w:lsdException w:name="Subtle Emphasis" w:semiHidden="0" w:uiPriority="19" w:unhideWhenUsed="0" w:qFormat="1"/>
-    <w:lsdException w:name="Intense Emphasis" w:semiHidden="0" w:uiPriority="21" w:unhideWhenUsed="0" w:qFormat="1"/>
-    <w:lsdException w:name="Subtle Reference" w:semiHidden="0" w:uiPriority="31" w:unhideWhenUsed="0" w:qFormat="1"/>
-    <w:lsdException w:name="Intense Reference" w:semiHidden="0" w:uiPriority="32" w:unhideWhenUsed="0" w:qFormat="1"/>
-    <w:lsdException w:name="Book Title" w:semiHidden="0" w:uiPriority="33" w:unhideWhenUsed="0" w:qFormat="1"/>
-    <w:lsdException w:name="Bibliography" w:uiPriority="37"/>
-    <w:lsdException w:name="TOC Heading" w:uiPriority="39" w:qFormat="1"/>
-  </w:latentStyles>
-  <w:style w:type="paragraph" w:default="1" w:styleId="Normal">
-    <w:name w:val="Normal"/>
-    <w:qFormat/>
-  </w:style>
-  <w:style w:type="character" w:default="1" w:styleId="DefaultParagraphFont">
-    <w:name w:val="Default Paragraph Font"/>
-    <w:uiPriority w:val="1"/>
-    <w:semiHidden/>
-    <w:unhideWhenUsed/>
-  </w:style>
-  <w:style w:type="table" w:default="1" w:styleId="TableNormal">
-    <w:name w:val="Normal Table"/>
-    <w:uiPriority w:val="99"/>
-    <w:semiHidden/>
-    <w:unhideWhenUsed/>
-    <w:qFormat/>
-    <w:tblPr>
-      <w:tblInd w:w="0" w:type="dxa"/>
-      <w:tblCellMar>
-        <w:top w:w="0" w:type="dxa"/>
-        <w:left w:w="108" w:type="dxa"/>
-        <w:bottom w:w="0" w:type="dxa"/>
-        <w:right w:w="108" w:type="dxa"/>
-      </w:tblCellMar>
-    </w:tblPr>
-  </w:style>
-  <w:style w:type="numbering" w:default="1" w:styleId="NoList">
-    <w:name w:val="No List"/>
-    <w:uiPriority w:val="99"/>
-    <w:semiHidden/>
-    <w:unhideWhenUsed/>
-  </w:style>
-  <w:style w:type="character" w:styleId="PlaceholderText">
-    <w:name w:val="Placeholder Text"/>
-    <w:basedOn w:val="DefaultParagraphFont"/>
-    <w:uiPriority w:val="99"/>
-    <w:semiHidden/>
-    <w:rsid w:val="00931C55"/>
-    <w:rPr>
-      <w:color w:val="808080"/>
-    </w:rPr>
-  </w:style>
-  <w:style w:type="paragraph" w:customStyle="1" w:styleId="9A28237870E4443389E9B8E7BAF648A7">
-    <w:name w:val="9A28237870E4443389E9B8E7BAF648A7"/>
-    <w:rsid w:val="00931C55"/>
-  </w:style>
-</w:styles>
-</file>
-
-<file path=word/glossary/webSettings.xml><?xml version="1.0" encoding="utf-8"?>
-<w:webSettings xmlns:r="http://schemas.openxmlformats.org/officeDocument/2006/relationships" xmlns:w="http://schemas.openxmlformats.org/wordprocessingml/2006/main">
-  <w:optimizeForBrowser/>
-</w:webSettings>
-</file>
-
 <file path=word/theme/theme1.xml><?xml version="1.0" encoding="utf-8"?>
 <a:theme xmlns:a="http://schemas.openxmlformats.org/drawingml/2006/main" name="Office Theme">
   <a:themeElements>
@@ -31572,7 +31220,7 @@
 </file>
 
 <file path=customXml/itemProps1.xml><?xml version="1.0" encoding="utf-8"?>
-<ds:datastoreItem xmlns:ds="http://schemas.openxmlformats.org/officeDocument/2006/customXml" ds:itemID="{AC3329B5-3EEF-491D-8455-7557931E0517}">
+<ds:datastoreItem xmlns:ds="http://schemas.openxmlformats.org/officeDocument/2006/customXml" ds:itemID="{BBE910ED-DA16-4244-AA33-86C4921E71EB}">
   <ds:schemaRefs>
     <ds:schemaRef ds:uri="http://schemas.openxmlformats.org/officeDocument/2006/bibliography"/>
   </ds:schemaRefs>

</xml_diff>